<commit_message>
updated classifying businesses doc
</commit_message>
<xml_diff>
--- a/schema/Classifying_Businesses.docx
+++ b/schema/Classifying_Businesses.docx
@@ -7,8 +7,13 @@
         <w:spacing w:line="480" w:lineRule="auto"/>
         <w:ind w:firstLine="720"/>
       </w:pPr>
-      <w:r>
-        <w:t xml:space="preserve">Successful and popular are important traits to businesses but are not immediately obvious. Utilizing the Yelp </w:t>
+      <w:proofErr w:type="gramStart"/>
+      <w:r>
+        <w:t>Successful</w:t>
+      </w:r>
+      <w:proofErr w:type="gramEnd"/>
+      <w:r>
+        <w:t xml:space="preserve"> and popular are important traits to businesses but are not immediately obvious. Utilizing the Yelp </w:t>
       </w:r>
       <w:r>
         <w:t>data,</w:t>
@@ -26,7 +31,15 @@
         <w:ind w:firstLine="720"/>
       </w:pPr>
       <w:r>
-        <w:t>Definitions of popular and successful businesses: Popular businesses attract more customers compared to others in its category. Successful businesses are long standing and have many loyal customers.</w:t>
+        <w:t xml:space="preserve">Definitions of popular and successful businesses: Popular businesses attract more customers compared to others in </w:t>
+      </w:r>
+      <w:proofErr w:type="gramStart"/>
+      <w:r>
+        <w:t>its</w:t>
+      </w:r>
+      <w:proofErr w:type="gramEnd"/>
+      <w:r>
+        <w:t xml:space="preserve"> category. Successful businesses are long standing and have many loyal customers.</w:t>
       </w:r>
     </w:p>
     <w:p>
@@ -101,7 +114,15 @@
         <w:t>for a business.</w:t>
       </w:r>
       <w:r>
-        <w:t xml:space="preserve"> This field is already provided in business as reviewRating.</w:t>
+        <w:t xml:space="preserve"> This field is already provided in business as </w:t>
+      </w:r>
+      <w:proofErr w:type="spellStart"/>
+      <w:r>
+        <w:t>reviewRating</w:t>
+      </w:r>
+      <w:proofErr w:type="spellEnd"/>
+      <w:r>
+        <w:t>.</w:t>
       </w:r>
     </w:p>
     <w:p>
@@ -233,13 +254,43 @@
         <w:t>difference</w:t>
       </w:r>
       <w:r>
-        <w:t xml:space="preserve"> over a long time period has demonstrated to be more capable than a business who still maintained a high average rating </w:t>
+        <w:t xml:space="preserve"> over a long </w:t>
+      </w:r>
+      <w:proofErr w:type="gramStart"/>
+      <w:r>
+        <w:t>time period</w:t>
+      </w:r>
+      <w:proofErr w:type="gramEnd"/>
+      <w:r>
+        <w:t xml:space="preserve"> has </w:t>
+      </w:r>
+      <w:proofErr w:type="gramStart"/>
+      <w:r>
+        <w:t>demonstrated</w:t>
+      </w:r>
+      <w:proofErr w:type="gramEnd"/>
+      <w:r>
+        <w:t xml:space="preserve"> to be more capable than a business who still maintained a high average rating </w:t>
       </w:r>
       <w:r>
         <w:t xml:space="preserve">difference </w:t>
       </w:r>
       <w:r>
-        <w:t>but over a short time period. This means that business age weighted by its average rating percentile is a good quantitative measure of its success. This results in the formula:</w:t>
+        <w:t xml:space="preserve">but over a short time period. This means that </w:t>
+      </w:r>
+      <w:proofErr w:type="gramStart"/>
+      <w:r>
+        <w:t>business</w:t>
+      </w:r>
+      <w:proofErr w:type="gramEnd"/>
+      <w:r>
+        <w:t xml:space="preserve"> age weighted by its average rating </w:t>
+      </w:r>
+      <w:r>
+        <w:t>difference</w:t>
+      </w:r>
+      <w:r>
+        <w:t xml:space="preserve"> is a good quantitative measure of its success. This results in the formula:</w:t>
       </w:r>
     </w:p>
     <w:p>
@@ -272,7 +323,21 @@
           <w:b/>
           <w:bCs/>
         </w:rPr>
-        <w:t>= Average Rating Percentile * Business age</w:t>
+        <w:t xml:space="preserve">= Average Rating </w:t>
+      </w:r>
+      <w:r>
+        <w:rPr>
+          <w:b/>
+          <w:bCs/>
+        </w:rPr>
+        <w:t>Difference</w:t>
+      </w:r>
+      <w:r>
+        <w:rPr>
+          <w:b/>
+          <w:bCs/>
+        </w:rPr>
+        <w:t xml:space="preserve"> * Business age</w:t>
       </w:r>
     </w:p>
     <w:p>
@@ -336,7 +401,15 @@
         <w:t xml:space="preserve"> frequency at which reviews are made on a business. Determined by the number of reviews per day</w:t>
       </w:r>
       <w:r>
-        <w:t xml:space="preserve"> which is calculated from the review count and the estimated business age taken from the metric proposed for success. The formula for review frequency is: Review Count / Business Age.</w:t>
+        <w:t xml:space="preserve"> which is calculated from the review count and the estimated business age taken from the metric proposed for success. The formula for review frequency </w:t>
+      </w:r>
+      <w:proofErr w:type="gramStart"/>
+      <w:r>
+        <w:t>is:</w:t>
+      </w:r>
+      <w:proofErr w:type="gramEnd"/>
+      <w:r>
+        <w:t xml:space="preserve"> Review Count / Business Age.</w:t>
       </w:r>
     </w:p>
     <w:p>
@@ -374,8 +447,13 @@
       <w:r>
         <w:t xml:space="preserve">otal check-ins </w:t>
       </w:r>
-      <w:r>
-        <w:t xml:space="preserve">is </w:t>
+      <w:proofErr w:type="gramStart"/>
+      <w:r>
+        <w:t>is</w:t>
+      </w:r>
+      <w:proofErr w:type="gramEnd"/>
+      <w:r>
+        <w:t xml:space="preserve"> </w:t>
       </w:r>
       <w:r>
         <w:t>the total of all check-ins to a business on all days.</w:t>
@@ -429,7 +507,15 @@
         <w:ind w:firstLine="720"/>
       </w:pPr>
       <w:r>
-        <w:t>Together the formulas for popularity and success determine whether a business is popular or successful by its ranking among the popularity and success scores calculated for all other businesses. A business’s highest ranking score determines the category it belongs to.</w:t>
+        <w:t xml:space="preserve">Together the formulas for popularity and success determine whether a business is popular or successful by its ranking among the popularity and success scores calculated for all other businesses. A business’s </w:t>
+      </w:r>
+      <w:proofErr w:type="gramStart"/>
+      <w:r>
+        <w:t>highest ranking</w:t>
+      </w:r>
+      <w:proofErr w:type="gramEnd"/>
+      <w:r>
+        <w:t xml:space="preserve"> score determines the category it belongs to.</w:t>
       </w:r>
     </w:p>
     <w:sectPr>

</xml_diff>

<commit_message>
Finished 2 page paper for milestone2
</commit_message>
<xml_diff>
--- a/schema/Classifying_Businesses.docx
+++ b/schema/Classifying_Businesses.docx
@@ -4,7 +4,7 @@
   <w:body>
     <w:p>
       <w:pPr>
-        <w:spacing w:line="480" w:lineRule="auto"/>
+        <w:spacing w:line="276" w:lineRule="auto"/>
         <w:ind w:firstLine="720"/>
       </w:pPr>
       <w:proofErr w:type="gramStart"/>
@@ -27,7 +27,7 @@
     </w:p>
     <w:p>
       <w:pPr>
-        <w:spacing w:line="480" w:lineRule="auto"/>
+        <w:spacing w:line="276" w:lineRule="auto"/>
         <w:ind w:firstLine="720"/>
       </w:pPr>
       <w:r>
@@ -44,7 +44,7 @@
     </w:p>
     <w:p>
       <w:pPr>
-        <w:spacing w:line="480" w:lineRule="auto"/>
+        <w:spacing w:line="276" w:lineRule="auto"/>
         <w:ind w:firstLine="720"/>
       </w:pPr>
       <w:r>
@@ -62,7 +62,7 @@
     </w:p>
     <w:p>
       <w:pPr>
-        <w:spacing w:line="480" w:lineRule="auto"/>
+        <w:spacing w:line="276" w:lineRule="auto"/>
         <w:ind w:firstLine="720"/>
       </w:pPr>
       <w:r>
@@ -127,7 +127,7 @@
     </w:p>
     <w:p>
       <w:pPr>
-        <w:spacing w:line="480" w:lineRule="auto"/>
+        <w:spacing w:line="276" w:lineRule="auto"/>
         <w:ind w:firstLine="720"/>
       </w:pPr>
       <w:r>
@@ -165,7 +165,71 @@
     </w:p>
     <w:p>
       <w:pPr>
-        <w:spacing w:line="480" w:lineRule="auto"/>
+        <w:spacing w:line="276" w:lineRule="auto"/>
+      </w:pPr>
+      <w:r>
+        <w:t xml:space="preserve">The following query </w:t>
+      </w:r>
+      <w:r>
+        <w:t>retrieves</w:t>
+      </w:r>
+      <w:r>
+        <w:t xml:space="preserve"> the business age for each </w:t>
+      </w:r>
+      <w:proofErr w:type="spellStart"/>
+      <w:r>
+        <w:t>businessId</w:t>
+      </w:r>
+      <w:proofErr w:type="spellEnd"/>
+      <w:r>
+        <w:t xml:space="preserve"> in business:</w:t>
+      </w:r>
+    </w:p>
+    <w:p>
+      <w:pPr>
+        <w:spacing w:line="276" w:lineRule="auto"/>
+      </w:pPr>
+      <w:r>
+        <w:drawing>
+          <wp:inline distT="0" distB="0" distL="0" distR="0" wp14:anchorId="2AB22288" wp14:editId="0A78B074">
+            <wp:extent cx="5943600" cy="696595"/>
+            <wp:effectExtent l="0" t="0" r="0" b="8255"/>
+            <wp:docPr id="517031107" name="Picture 1"/>
+            <wp:cNvGraphicFramePr>
+              <a:graphicFrameLocks xmlns:a="http://schemas.openxmlformats.org/drawingml/2006/main" noChangeAspect="1"/>
+            </wp:cNvGraphicFramePr>
+            <a:graphic xmlns:a="http://schemas.openxmlformats.org/drawingml/2006/main">
+              <a:graphicData uri="http://schemas.openxmlformats.org/drawingml/2006/picture">
+                <pic:pic xmlns:pic="http://schemas.openxmlformats.org/drawingml/2006/picture">
+                  <pic:nvPicPr>
+                    <pic:cNvPr id="517031107" name=""/>
+                    <pic:cNvPicPr/>
+                  </pic:nvPicPr>
+                  <pic:blipFill>
+                    <a:blip r:embed="rId6"/>
+                    <a:stretch>
+                      <a:fillRect/>
+                    </a:stretch>
+                  </pic:blipFill>
+                  <pic:spPr>
+                    <a:xfrm>
+                      <a:off x="0" y="0"/>
+                      <a:ext cx="5943600" cy="696595"/>
+                    </a:xfrm>
+                    <a:prstGeom prst="rect">
+                      <a:avLst/>
+                    </a:prstGeom>
+                  </pic:spPr>
+                </pic:pic>
+              </a:graphicData>
+            </a:graphic>
+          </wp:inline>
+        </w:drawing>
+      </w:r>
+    </w:p>
+    <w:p>
+      <w:pPr>
+        <w:spacing w:line="276" w:lineRule="auto"/>
       </w:pPr>
       <w:r>
         <w:tab/>
@@ -244,7 +308,71 @@
     </w:p>
     <w:p>
       <w:pPr>
-        <w:spacing w:line="480" w:lineRule="auto"/>
+        <w:spacing w:line="276" w:lineRule="auto"/>
+      </w:pPr>
+      <w:r>
+        <w:t xml:space="preserve">The following query retrieves the </w:t>
+      </w:r>
+      <w:r>
+        <w:t xml:space="preserve">average rating difference </w:t>
+      </w:r>
+      <w:r>
+        <w:t xml:space="preserve">for each </w:t>
+      </w:r>
+      <w:proofErr w:type="spellStart"/>
+      <w:r>
+        <w:t>businessId</w:t>
+      </w:r>
+      <w:proofErr w:type="spellEnd"/>
+      <w:r>
+        <w:t xml:space="preserve"> in business:</w:t>
+      </w:r>
+    </w:p>
+    <w:p>
+      <w:pPr>
+        <w:spacing w:line="276" w:lineRule="auto"/>
+      </w:pPr>
+      <w:r>
+        <w:drawing>
+          <wp:inline distT="0" distB="0" distL="0" distR="0" wp14:anchorId="22923001" wp14:editId="2A9087F6">
+            <wp:extent cx="6459460" cy="1645920"/>
+            <wp:effectExtent l="0" t="0" r="0" b="0"/>
+            <wp:docPr id="1180756103" name="Picture 1" descr="A screenshot of a computer code&#10;&#10;Description automatically generated"/>
+            <wp:cNvGraphicFramePr>
+              <a:graphicFrameLocks xmlns:a="http://schemas.openxmlformats.org/drawingml/2006/main" noChangeAspect="1"/>
+            </wp:cNvGraphicFramePr>
+            <a:graphic xmlns:a="http://schemas.openxmlformats.org/drawingml/2006/main">
+              <a:graphicData uri="http://schemas.openxmlformats.org/drawingml/2006/picture">
+                <pic:pic xmlns:pic="http://schemas.openxmlformats.org/drawingml/2006/picture">
+                  <pic:nvPicPr>
+                    <pic:cNvPr id="1180756103" name="Picture 1" descr="A screenshot of a computer code&#10;&#10;Description automatically generated"/>
+                    <pic:cNvPicPr/>
+                  </pic:nvPicPr>
+                  <pic:blipFill>
+                    <a:blip r:embed="rId7"/>
+                    <a:stretch>
+                      <a:fillRect/>
+                    </a:stretch>
+                  </pic:blipFill>
+                  <pic:spPr>
+                    <a:xfrm>
+                      <a:off x="0" y="0"/>
+                      <a:ext cx="6509032" cy="1658551"/>
+                    </a:xfrm>
+                    <a:prstGeom prst="rect">
+                      <a:avLst/>
+                    </a:prstGeom>
+                  </pic:spPr>
+                </pic:pic>
+              </a:graphicData>
+            </a:graphic>
+          </wp:inline>
+        </w:drawing>
+      </w:r>
+    </w:p>
+    <w:p>
+      <w:pPr>
+        <w:spacing w:line="276" w:lineRule="auto"/>
         <w:ind w:firstLine="720"/>
       </w:pPr>
       <w:r>
@@ -276,15 +404,7 @@
         <w:t xml:space="preserve">difference </w:t>
       </w:r>
       <w:r>
-        <w:t xml:space="preserve">but over a short time period. This means that </w:t>
-      </w:r>
-      <w:proofErr w:type="gramStart"/>
-      <w:r>
-        <w:t>business</w:t>
-      </w:r>
-      <w:proofErr w:type="gramEnd"/>
-      <w:r>
-        <w:t xml:space="preserve"> age weighted by its average rating </w:t>
+        <w:t xml:space="preserve">but over a short time period. This means that business age weighted by its average rating </w:t>
       </w:r>
       <w:r>
         <w:t>difference</w:t>
@@ -295,11 +415,7 @@
     </w:p>
     <w:p>
       <w:pPr>
-        <w:spacing w:line="480" w:lineRule="auto"/>
-        <w:rPr>
-          <w:b/>
-          <w:bCs/>
-        </w:rPr>
+        <w:spacing w:line="276" w:lineRule="auto"/>
       </w:pPr>
       <w:r>
         <w:t xml:space="preserve"> </w:t>
@@ -339,29 +455,23 @@
         </w:rPr>
         <w:t xml:space="preserve"> * Business age</w:t>
       </w:r>
-    </w:p>
-    <w:p>
       <w:r>
         <w:br w:type="page"/>
       </w:r>
     </w:p>
     <w:p>
       <w:pPr>
-        <w:spacing w:line="480" w:lineRule="auto"/>
-      </w:pPr>
-    </w:p>
-    <w:p>
-      <w:pPr>
-        <w:spacing w:line="480" w:lineRule="auto"/>
+        <w:spacing w:line="276" w:lineRule="auto"/>
         <w:ind w:firstLine="720"/>
       </w:pPr>
       <w:r>
+        <w:lastRenderedPageBreak/>
         <w:t>The metrics used to determine a popular business are:</w:t>
       </w:r>
     </w:p>
     <w:p>
       <w:pPr>
-        <w:spacing w:line="480" w:lineRule="auto"/>
+        <w:spacing w:line="276" w:lineRule="auto"/>
       </w:pPr>
       <w:r>
         <w:tab/>
@@ -379,7 +489,7 @@
     </w:p>
     <w:p>
       <w:pPr>
-        <w:spacing w:line="480" w:lineRule="auto"/>
+        <w:spacing w:line="276" w:lineRule="auto"/>
       </w:pPr>
       <w:r>
         <w:tab/>
@@ -414,7 +524,71 @@
     </w:p>
     <w:p>
       <w:pPr>
-        <w:spacing w:line="480" w:lineRule="auto"/>
+        <w:spacing w:line="276" w:lineRule="auto"/>
+      </w:pPr>
+      <w:r>
+        <w:t xml:space="preserve">The following query retrieves the </w:t>
+      </w:r>
+      <w:r>
+        <w:t>review frequency</w:t>
+      </w:r>
+      <w:r>
+        <w:t xml:space="preserve"> for each </w:t>
+      </w:r>
+      <w:proofErr w:type="spellStart"/>
+      <w:r>
+        <w:t>businessId</w:t>
+      </w:r>
+      <w:proofErr w:type="spellEnd"/>
+      <w:r>
+        <w:t xml:space="preserve"> in business:</w:t>
+      </w:r>
+    </w:p>
+    <w:p>
+      <w:pPr>
+        <w:spacing w:line="276" w:lineRule="auto"/>
+      </w:pPr>
+      <w:r>
+        <w:drawing>
+          <wp:inline distT="0" distB="0" distL="0" distR="0" wp14:anchorId="01AF1F4C" wp14:editId="58C1B6DD">
+            <wp:extent cx="6490956" cy="1083213"/>
+            <wp:effectExtent l="0" t="0" r="5715" b="3175"/>
+            <wp:docPr id="1895820769" name="Picture 1" descr="A close-up of a computer screen&#10;&#10;Description automatically generated"/>
+            <wp:cNvGraphicFramePr>
+              <a:graphicFrameLocks xmlns:a="http://schemas.openxmlformats.org/drawingml/2006/main" noChangeAspect="1"/>
+            </wp:cNvGraphicFramePr>
+            <a:graphic xmlns:a="http://schemas.openxmlformats.org/drawingml/2006/main">
+              <a:graphicData uri="http://schemas.openxmlformats.org/drawingml/2006/picture">
+                <pic:pic xmlns:pic="http://schemas.openxmlformats.org/drawingml/2006/picture">
+                  <pic:nvPicPr>
+                    <pic:cNvPr id="1895820769" name="Picture 1" descr="A close-up of a computer screen&#10;&#10;Description automatically generated"/>
+                    <pic:cNvPicPr/>
+                  </pic:nvPicPr>
+                  <pic:blipFill>
+                    <a:blip r:embed="rId8"/>
+                    <a:stretch>
+                      <a:fillRect/>
+                    </a:stretch>
+                  </pic:blipFill>
+                  <pic:spPr>
+                    <a:xfrm>
+                      <a:off x="0" y="0"/>
+                      <a:ext cx="6508798" cy="1086190"/>
+                    </a:xfrm>
+                    <a:prstGeom prst="rect">
+                      <a:avLst/>
+                    </a:prstGeom>
+                  </pic:spPr>
+                </pic:pic>
+              </a:graphicData>
+            </a:graphic>
+          </wp:inline>
+        </w:drawing>
+      </w:r>
+    </w:p>
+    <w:p>
+      <w:pPr>
+        <w:spacing w:line="276" w:lineRule="auto"/>
       </w:pPr>
       <w:r>
         <w:tab/>
@@ -461,7 +635,71 @@
     </w:p>
     <w:p>
       <w:pPr>
-        <w:spacing w:line="480" w:lineRule="auto"/>
+        <w:spacing w:line="276" w:lineRule="auto"/>
+      </w:pPr>
+      <w:r>
+        <w:t xml:space="preserve">The following query retrieves the </w:t>
+      </w:r>
+      <w:r>
+        <w:t xml:space="preserve">check-ins per person </w:t>
+      </w:r>
+      <w:r>
+        <w:t xml:space="preserve">for each </w:t>
+      </w:r>
+      <w:proofErr w:type="spellStart"/>
+      <w:r>
+        <w:t>businessId</w:t>
+      </w:r>
+      <w:proofErr w:type="spellEnd"/>
+      <w:r>
+        <w:t xml:space="preserve"> in business:</w:t>
+      </w:r>
+    </w:p>
+    <w:p>
+      <w:pPr>
+        <w:spacing w:line="276" w:lineRule="auto"/>
+      </w:pPr>
+      <w:r>
+        <w:drawing>
+          <wp:inline distT="0" distB="0" distL="0" distR="0" wp14:anchorId="56F5B038" wp14:editId="2BE137C6">
+            <wp:extent cx="5943600" cy="728345"/>
+            <wp:effectExtent l="0" t="0" r="0" b="0"/>
+            <wp:docPr id="559782822" name="Picture 1"/>
+            <wp:cNvGraphicFramePr>
+              <a:graphicFrameLocks xmlns:a="http://schemas.openxmlformats.org/drawingml/2006/main" noChangeAspect="1"/>
+            </wp:cNvGraphicFramePr>
+            <a:graphic xmlns:a="http://schemas.openxmlformats.org/drawingml/2006/main">
+              <a:graphicData uri="http://schemas.openxmlformats.org/drawingml/2006/picture">
+                <pic:pic xmlns:pic="http://schemas.openxmlformats.org/drawingml/2006/picture">
+                  <pic:nvPicPr>
+                    <pic:cNvPr id="559782822" name=""/>
+                    <pic:cNvPicPr/>
+                  </pic:nvPicPr>
+                  <pic:blipFill>
+                    <a:blip r:embed="rId9"/>
+                    <a:stretch>
+                      <a:fillRect/>
+                    </a:stretch>
+                  </pic:blipFill>
+                  <pic:spPr>
+                    <a:xfrm>
+                      <a:off x="0" y="0"/>
+                      <a:ext cx="5943600" cy="728345"/>
+                    </a:xfrm>
+                    <a:prstGeom prst="rect">
+                      <a:avLst/>
+                    </a:prstGeom>
+                  </pic:spPr>
+                </pic:pic>
+              </a:graphicData>
+            </a:graphic>
+          </wp:inline>
+        </w:drawing>
+      </w:r>
+    </w:p>
+    <w:p>
+      <w:pPr>
+        <w:spacing w:line="276" w:lineRule="auto"/>
         <w:ind w:firstLine="720"/>
       </w:pPr>
       <w:r>
@@ -473,7 +711,7 @@
     </w:p>
     <w:p>
       <w:pPr>
-        <w:spacing w:line="480" w:lineRule="auto"/>
+        <w:spacing w:line="276" w:lineRule="auto"/>
         <w:rPr>
           <w:b/>
           <w:bCs/>
@@ -503,7 +741,7 @@
     </w:p>
     <w:p>
       <w:pPr>
-        <w:spacing w:line="480" w:lineRule="auto"/>
+        <w:spacing w:line="276" w:lineRule="auto"/>
         <w:ind w:firstLine="720"/>
       </w:pPr>
       <w:r>
@@ -519,8 +757,8 @@
       </w:r>
     </w:p>
     <w:sectPr>
-      <w:headerReference w:type="default" r:id="rId6"/>
-      <w:headerReference w:type="first" r:id="rId7"/>
+      <w:headerReference w:type="default" r:id="rId10"/>
+      <w:headerReference w:type="first" r:id="rId11"/>
       <w:pgSz w:w="12240" w:h="15840"/>
       <w:pgMar w:top="1440" w:right="1440" w:bottom="1440" w:left="1440" w:header="720" w:footer="720" w:gutter="0"/>
       <w:cols w:space="720"/>

</xml_diff>